<commit_message>
added cover page for doc
Co-Authored-By: predapaula4 <115548315+predapaula4@users.noreply.github.com>
Co-Authored-By: PopaRazvan97 <116148998+PopaRazvan97@users.noreply.github.com>
</commit_message>
<xml_diff>
--- a/Documentatie/Documentatie-Ladders and snakes.docx
+++ b/Documentatie/Documentatie-Ladders and snakes.docx
@@ -2,34 +2,830 @@
 <file path=word/document.xml><?xml version="1.0" encoding="utf-8"?>
 <w:document xmlns:wpc="http://schemas.microsoft.com/office/word/2010/wordprocessingCanvas" xmlns:cx="http://schemas.microsoft.com/office/drawing/2014/chartex" xmlns:cx1="http://schemas.microsoft.com/office/drawing/2015/9/8/chartex" xmlns:cx2="http://schemas.microsoft.com/office/drawing/2015/10/21/chartex" xmlns:cx3="http://schemas.microsoft.com/office/drawing/2016/5/9/chartex" xmlns:cx4="http://schemas.microsoft.com/office/drawing/2016/5/10/chartex" xmlns:cx5="http://schemas.microsoft.com/office/drawing/2016/5/11/chartex" xmlns:cx6="http://schemas.microsoft.com/office/drawing/2016/5/12/chartex" xmlns:cx7="http://schemas.microsoft.com/office/drawing/2016/5/13/chartex" xmlns:cx8="http://schemas.microsoft.com/office/drawing/2016/5/14/chartex" xmlns:mc="http://schemas.openxmlformats.org/markup-compatibility/2006" xmlns:aink="http://schemas.microsoft.com/office/drawing/2016/ink" xmlns:am3d="http://schemas.microsoft.com/office/drawing/2017/model3d" xmlns:o="urn:schemas-microsoft-com:office:office" xmlns:oel="http://schemas.microsoft.com/office/2019/extlst" xmlns:r="http://schemas.openxmlformats.org/officeDocument/2006/relationships" xmlns:m="http://schemas.openxmlformats.org/officeDocument/2006/math" xmlns:v="urn:schemas-microsoft-com:vml" xmlns:wp14="http://schemas.microsoft.com/office/word/2010/wordprocessingDrawing" xmlns:wp="http://schemas.openxmlformats.org/drawingml/2006/wordprocessingDrawing" xmlns:w10="urn:schemas-microsoft-com:office:word" xmlns:w="http://schemas.openxmlformats.org/wordprocessingml/2006/main" xmlns:w14="http://schemas.microsoft.com/office/word/2010/wordml" xmlns:w15="http://schemas.microsoft.com/office/word/2012/wordml" xmlns:w16cex="http://schemas.microsoft.com/office/word/2018/wordml/cex" xmlns:w16cid="http://schemas.microsoft.com/office/word/2016/wordml/cid" xmlns:w16="http://schemas.microsoft.com/office/word/2018/wordml" xmlns:w16sdtdh="http://schemas.microsoft.com/office/word/2020/wordml/sdtdatahash" xmlns:w16se="http://schemas.microsoft.com/office/word/2015/wordml/symex" xmlns:wpg="http://schemas.microsoft.com/office/word/2010/wordprocessingGroup" xmlns:wpi="http://schemas.microsoft.com/office/word/2010/wordprocessingInk" xmlns:wne="http://schemas.microsoft.com/office/word/2006/wordml" xmlns:wps="http://schemas.microsoft.com/office/word/2010/wordprocessingShape" mc:Ignorable="w14 w15 w16se w16cid w16 w16cex w16sdtdh wp14">
   <w:body>
-    <w:p>
-      <w:pPr>
-        <w:jc w:val="center"/>
-      </w:pPr>
-      <w:r>
-        <w:t>“Ladders and snakes”</w:t>
-      </w:r>
-    </w:p>
-    <w:p>
-      <w:pPr>
-        <w:jc w:val="center"/>
-      </w:pPr>
-    </w:p>
-    <w:p>
-      <w:pPr>
-        <w:jc w:val="both"/>
+    <w:sdt>
+      <w:sdtPr>
+        <w:id w:val="-497115630"/>
+        <w:docPartObj>
+          <w:docPartGallery w:val="Cover Pages"/>
+          <w:docPartUnique/>
+        </w:docPartObj>
+      </w:sdtPr>
+      <w:sdtContent>
+        <w:p>
+          <w:r>
+            <w:rPr>
+              <w:noProof/>
+            </w:rPr>
+            <mc:AlternateContent>
+              <mc:Choice Requires="wpg">
+                <w:drawing>
+                  <wp:anchor distT="0" distB="0" distL="114300" distR="114300" simplePos="0" relativeHeight="251662336" behindDoc="0" locked="0" layoutInCell="1" allowOverlap="1" wp14:anchorId="2E2573EF" wp14:editId="6DDD734F">
+                    <wp:simplePos x="0" y="0"/>
+                    <wp:positionH relativeFrom="page">
+                      <wp:align>center</wp:align>
+                    </wp:positionH>
+                    <mc:AlternateContent>
+                      <mc:Choice Requires="wp14">
+                        <wp:positionV relativeFrom="page">
+                          <wp14:pctPosVOffset>2300</wp14:pctPosVOffset>
+                        </wp:positionV>
+                      </mc:Choice>
+                      <mc:Fallback>
+                        <wp:positionV relativeFrom="page">
+                          <wp:posOffset>231140</wp:posOffset>
+                        </wp:positionV>
+                      </mc:Fallback>
+                    </mc:AlternateContent>
+                    <wp:extent cx="7315200" cy="1215391"/>
+                    <wp:effectExtent l="0" t="0" r="1270" b="1905"/>
+                    <wp:wrapNone/>
+                    <wp:docPr id="149" name="Group 51"/>
+                    <wp:cNvGraphicFramePr/>
+                    <a:graphic xmlns:a="http://schemas.openxmlformats.org/drawingml/2006/main">
+                      <a:graphicData uri="http://schemas.microsoft.com/office/word/2010/wordprocessingGroup">
+                        <wpg:wgp>
+                          <wpg:cNvGrpSpPr/>
+                          <wpg:grpSpPr>
+                            <a:xfrm>
+                              <a:off x="0" y="0"/>
+                              <a:ext cx="7315200" cy="1215391"/>
+                              <a:chOff x="0" y="-1"/>
+                              <a:chExt cx="7315200" cy="1216153"/>
+                            </a:xfrm>
+                          </wpg:grpSpPr>
+                          <wps:wsp>
+                            <wps:cNvPr id="150" name="Rectangle 51"/>
+                            <wps:cNvSpPr/>
+                            <wps:spPr>
+                              <a:xfrm>
+                                <a:off x="0" y="-1"/>
+                                <a:ext cx="7315200" cy="1130373"/>
+                              </a:xfrm>
+                              <a:custGeom>
+                                <a:avLst/>
+                                <a:gdLst>
+                                  <a:gd name="connsiteX0" fmla="*/ 0 w 7312660"/>
+                                  <a:gd name="connsiteY0" fmla="*/ 0 h 1215390"/>
+                                  <a:gd name="connsiteX1" fmla="*/ 7312660 w 7312660"/>
+                                  <a:gd name="connsiteY1" fmla="*/ 0 h 1215390"/>
+                                  <a:gd name="connsiteX2" fmla="*/ 7312660 w 7312660"/>
+                                  <a:gd name="connsiteY2" fmla="*/ 1215390 h 1215390"/>
+                                  <a:gd name="connsiteX3" fmla="*/ 0 w 7312660"/>
+                                  <a:gd name="connsiteY3" fmla="*/ 1215390 h 1215390"/>
+                                  <a:gd name="connsiteX4" fmla="*/ 0 w 7312660"/>
+                                  <a:gd name="connsiteY4" fmla="*/ 0 h 1215390"/>
+                                  <a:gd name="connsiteX0" fmla="*/ 0 w 7312660"/>
+                                  <a:gd name="connsiteY0" fmla="*/ 0 h 1215390"/>
+                                  <a:gd name="connsiteX1" fmla="*/ 7312660 w 7312660"/>
+                                  <a:gd name="connsiteY1" fmla="*/ 0 h 1215390"/>
+                                  <a:gd name="connsiteX2" fmla="*/ 7312660 w 7312660"/>
+                                  <a:gd name="connsiteY2" fmla="*/ 1215390 h 1215390"/>
+                                  <a:gd name="connsiteX3" fmla="*/ 3667125 w 7312660"/>
+                                  <a:gd name="connsiteY3" fmla="*/ 1209675 h 1215390"/>
+                                  <a:gd name="connsiteX4" fmla="*/ 0 w 7312660"/>
+                                  <a:gd name="connsiteY4" fmla="*/ 1215390 h 1215390"/>
+                                  <a:gd name="connsiteX5" fmla="*/ 0 w 7312660"/>
+                                  <a:gd name="connsiteY5" fmla="*/ 0 h 1215390"/>
+                                  <a:gd name="connsiteX0" fmla="*/ 0 w 7312660"/>
+                                  <a:gd name="connsiteY0" fmla="*/ 0 h 1215390"/>
+                                  <a:gd name="connsiteX1" fmla="*/ 7312660 w 7312660"/>
+                                  <a:gd name="connsiteY1" fmla="*/ 0 h 1215390"/>
+                                  <a:gd name="connsiteX2" fmla="*/ 7312660 w 7312660"/>
+                                  <a:gd name="connsiteY2" fmla="*/ 1215390 h 1215390"/>
+                                  <a:gd name="connsiteX3" fmla="*/ 3619500 w 7312660"/>
+                                  <a:gd name="connsiteY3" fmla="*/ 733425 h 1215390"/>
+                                  <a:gd name="connsiteX4" fmla="*/ 0 w 7312660"/>
+                                  <a:gd name="connsiteY4" fmla="*/ 1215390 h 1215390"/>
+                                  <a:gd name="connsiteX5" fmla="*/ 0 w 7312660"/>
+                                  <a:gd name="connsiteY5" fmla="*/ 0 h 1215390"/>
+                                  <a:gd name="connsiteX0" fmla="*/ 0 w 7312660"/>
+                                  <a:gd name="connsiteY0" fmla="*/ 0 h 1215390"/>
+                                  <a:gd name="connsiteX1" fmla="*/ 7312660 w 7312660"/>
+                                  <a:gd name="connsiteY1" fmla="*/ 0 h 1215390"/>
+                                  <a:gd name="connsiteX2" fmla="*/ 7312660 w 7312660"/>
+                                  <a:gd name="connsiteY2" fmla="*/ 1129665 h 1215390"/>
+                                  <a:gd name="connsiteX3" fmla="*/ 3619500 w 7312660"/>
+                                  <a:gd name="connsiteY3" fmla="*/ 733425 h 1215390"/>
+                                  <a:gd name="connsiteX4" fmla="*/ 0 w 7312660"/>
+                                  <a:gd name="connsiteY4" fmla="*/ 1215390 h 1215390"/>
+                                  <a:gd name="connsiteX5" fmla="*/ 0 w 7312660"/>
+                                  <a:gd name="connsiteY5" fmla="*/ 0 h 1215390"/>
+                                  <a:gd name="connsiteX0" fmla="*/ 9525 w 7322185"/>
+                                  <a:gd name="connsiteY0" fmla="*/ 0 h 1129665"/>
+                                  <a:gd name="connsiteX1" fmla="*/ 7322185 w 7322185"/>
+                                  <a:gd name="connsiteY1" fmla="*/ 0 h 1129665"/>
+                                  <a:gd name="connsiteX2" fmla="*/ 7322185 w 7322185"/>
+                                  <a:gd name="connsiteY2" fmla="*/ 1129665 h 1129665"/>
+                                  <a:gd name="connsiteX3" fmla="*/ 3629025 w 7322185"/>
+                                  <a:gd name="connsiteY3" fmla="*/ 733425 h 1129665"/>
+                                  <a:gd name="connsiteX4" fmla="*/ 0 w 7322185"/>
+                                  <a:gd name="connsiteY4" fmla="*/ 1091565 h 1129665"/>
+                                  <a:gd name="connsiteX5" fmla="*/ 9525 w 7322185"/>
+                                  <a:gd name="connsiteY5" fmla="*/ 0 h 1129665"/>
+                                  <a:gd name="connsiteX0" fmla="*/ 0 w 7312660"/>
+                                  <a:gd name="connsiteY0" fmla="*/ 0 h 1129665"/>
+                                  <a:gd name="connsiteX1" fmla="*/ 7312660 w 7312660"/>
+                                  <a:gd name="connsiteY1" fmla="*/ 0 h 1129665"/>
+                                  <a:gd name="connsiteX2" fmla="*/ 7312660 w 7312660"/>
+                                  <a:gd name="connsiteY2" fmla="*/ 1129665 h 1129665"/>
+                                  <a:gd name="connsiteX3" fmla="*/ 3619500 w 7312660"/>
+                                  <a:gd name="connsiteY3" fmla="*/ 733425 h 1129665"/>
+                                  <a:gd name="connsiteX4" fmla="*/ 0 w 7312660"/>
+                                  <a:gd name="connsiteY4" fmla="*/ 1091565 h 1129665"/>
+                                  <a:gd name="connsiteX5" fmla="*/ 0 w 7312660"/>
+                                  <a:gd name="connsiteY5" fmla="*/ 0 h 1129665"/>
+                                </a:gdLst>
+                                <a:ahLst/>
+                                <a:cxnLst>
+                                  <a:cxn ang="0">
+                                    <a:pos x="connsiteX0" y="connsiteY0"/>
+                                  </a:cxn>
+                                  <a:cxn ang="0">
+                                    <a:pos x="connsiteX1" y="connsiteY1"/>
+                                  </a:cxn>
+                                  <a:cxn ang="0">
+                                    <a:pos x="connsiteX2" y="connsiteY2"/>
+                                  </a:cxn>
+                                  <a:cxn ang="0">
+                                    <a:pos x="connsiteX3" y="connsiteY3"/>
+                                  </a:cxn>
+                                  <a:cxn ang="0">
+                                    <a:pos x="connsiteX4" y="connsiteY4"/>
+                                  </a:cxn>
+                                  <a:cxn ang="0">
+                                    <a:pos x="connsiteX5" y="connsiteY5"/>
+                                  </a:cxn>
+                                </a:cxnLst>
+                                <a:rect l="l" t="t" r="r" b="b"/>
+                                <a:pathLst>
+                                  <a:path w="7312660" h="1129665">
+                                    <a:moveTo>
+                                      <a:pt x="0" y="0"/>
+                                    </a:moveTo>
+                                    <a:lnTo>
+                                      <a:pt x="7312660" y="0"/>
+                                    </a:lnTo>
+                                    <a:lnTo>
+                                      <a:pt x="7312660" y="1129665"/>
+                                    </a:lnTo>
+                                    <a:lnTo>
+                                      <a:pt x="3619500" y="733425"/>
+                                    </a:lnTo>
+                                    <a:lnTo>
+                                      <a:pt x="0" y="1091565"/>
+                                    </a:lnTo>
+                                    <a:lnTo>
+                                      <a:pt x="0" y="0"/>
+                                    </a:lnTo>
+                                    <a:close/>
+                                  </a:path>
+                                </a:pathLst>
+                              </a:custGeom>
+                              <a:ln>
+                                <a:noFill/>
+                              </a:ln>
+                            </wps:spPr>
+                            <wps:style>
+                              <a:lnRef idx="2">
+                                <a:schemeClr val="accent1">
+                                  <a:shade val="50000"/>
+                                </a:schemeClr>
+                              </a:lnRef>
+                              <a:fillRef idx="1">
+                                <a:schemeClr val="accent1"/>
+                              </a:fillRef>
+                              <a:effectRef idx="0">
+                                <a:schemeClr val="accent1"/>
+                              </a:effectRef>
+                              <a:fontRef idx="minor">
+                                <a:schemeClr val="lt1"/>
+                              </a:fontRef>
+                            </wps:style>
+                            <wps:bodyPr rot="0" spcFirstLastPara="0" vertOverflow="overflow" horzOverflow="overflow" vert="horz" wrap="square" lIns="91440" tIns="45720" rIns="91440" bIns="45720" numCol="1" spcCol="0" rtlCol="0" fromWordArt="0" anchor="ctr" anchorCtr="0" forceAA="0" compatLnSpc="1">
+                              <a:prstTxWarp prst="textNoShape">
+                                <a:avLst/>
+                              </a:prstTxWarp>
+                              <a:noAutofit/>
+                            </wps:bodyPr>
+                          </wps:wsp>
+                          <wps:wsp>
+                            <wps:cNvPr id="151" name="Rectangle 151"/>
+                            <wps:cNvSpPr/>
+                            <wps:spPr>
+                              <a:xfrm>
+                                <a:off x="0" y="0"/>
+                                <a:ext cx="7315200" cy="1216152"/>
+                              </a:xfrm>
+                              <a:prstGeom prst="rect">
+                                <a:avLst/>
+                              </a:prstGeom>
+                              <a:blipFill>
+                                <a:blip r:embed="rId6"/>
+                                <a:stretch>
+                                  <a:fillRect r="-7574"/>
+                                </a:stretch>
+                              </a:blipFill>
+                              <a:ln>
+                                <a:noFill/>
+                              </a:ln>
+                            </wps:spPr>
+                            <wps:style>
+                              <a:lnRef idx="2">
+                                <a:schemeClr val="accent1">
+                                  <a:shade val="50000"/>
+                                </a:schemeClr>
+                              </a:lnRef>
+                              <a:fillRef idx="1">
+                                <a:schemeClr val="accent1"/>
+                              </a:fillRef>
+                              <a:effectRef idx="0">
+                                <a:schemeClr val="accent1"/>
+                              </a:effectRef>
+                              <a:fontRef idx="minor">
+                                <a:schemeClr val="lt1"/>
+                              </a:fontRef>
+                            </wps:style>
+                            <wps:bodyPr rot="0" spcFirstLastPara="0" vertOverflow="overflow" horzOverflow="overflow" vert="horz" wrap="square" lIns="91440" tIns="45720" rIns="91440" bIns="45720" numCol="1" spcCol="0" rtlCol="0" fromWordArt="0" anchor="ctr" anchorCtr="0" forceAA="0" compatLnSpc="1">
+                              <a:prstTxWarp prst="textNoShape">
+                                <a:avLst/>
+                              </a:prstTxWarp>
+                              <a:noAutofit/>
+                            </wps:bodyPr>
+                          </wps:wsp>
+                        </wpg:wgp>
+                      </a:graphicData>
+                    </a:graphic>
+                    <wp14:sizeRelH relativeFrom="page">
+                      <wp14:pctWidth>94100</wp14:pctWidth>
+                    </wp14:sizeRelH>
+                    <wp14:sizeRelV relativeFrom="page">
+                      <wp14:pctHeight>12100</wp14:pctHeight>
+                    </wp14:sizeRelV>
+                  </wp:anchor>
+                </w:drawing>
+              </mc:Choice>
+              <mc:Fallback>
+                <w:pict>
+                  <v:group w14:anchorId="2BB35194" id="Group 51" o:spid="_x0000_s1026" style="position:absolute;margin-left:0;margin-top:0;width:8in;height:95.7pt;z-index:251662336;mso-width-percent:941;mso-height-percent:121;mso-top-percent:23;mso-position-horizontal:center;mso-position-horizontal-relative:page;mso-position-vertical-relative:page;mso-width-percent:941;mso-height-percent:121;mso-top-percent:23" coordorigin="" coordsize="73152,12161" o:gfxdata="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">
+                    <v:shape id="Rectangle 51" o:spid="_x0000_s1027" style="position:absolute;width:73152;height:11303;visibility:visible;mso-wrap-style:square;v-text-anchor:middle" coordsize="7312660,1129665" o:gfxdata="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" path="m,l7312660,r,1129665l3619500,733425,,1091565,,xe" fillcolor="#4472c4 [3204]" stroked="f" strokeweight="1pt">
+                      <v:stroke joinstyle="miter"/>
+                      <v:path arrowok="t" o:connecttype="custom" o:connectlocs="0,0;7315200,0;7315200,1130373;3620757,733885;0,1092249;0,0" o:connectangles="0,0,0,0,0,0"/>
+                    </v:shape>
+                    <v:rect id="Rectangle 151" o:spid="_x0000_s1028" style="position:absolute;width:73152;height:12161;visibility:visible;mso-wrap-style:square;v-text-anchor:middle" o:gfxdata="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" stroked="f" strokeweight="1pt">
+                      <v:fill r:id="rId7" o:title="" recolor="t" rotate="t" type="frame"/>
+                    </v:rect>
+                    <w10:wrap anchorx="page" anchory="page"/>
+                  </v:group>
+                </w:pict>
+              </mc:Fallback>
+            </mc:AlternateContent>
+          </w:r>
+        </w:p>
+        <w:p>
+          <w:r>
+            <w:rPr>
+              <w:noProof/>
+            </w:rPr>
+            <mc:AlternateContent>
+              <mc:Choice Requires="wps">
+                <w:drawing>
+                  <wp:anchor distT="45720" distB="45720" distL="114300" distR="114300" simplePos="0" relativeHeight="251664384" behindDoc="0" locked="0" layoutInCell="1" allowOverlap="1" wp14:anchorId="1387A219" wp14:editId="780E384B">
+                    <wp:simplePos x="0" y="0"/>
+                    <wp:positionH relativeFrom="column">
+                      <wp:posOffset>3162300</wp:posOffset>
+                    </wp:positionH>
+                    <wp:positionV relativeFrom="paragraph">
+                      <wp:posOffset>6321425</wp:posOffset>
+                    </wp:positionV>
+                    <wp:extent cx="3069590" cy="1404620"/>
+                    <wp:effectExtent l="0" t="0" r="16510" b="24765"/>
+                    <wp:wrapSquare wrapText="bothSides"/>
+                    <wp:docPr id="217" name="Text Box 2"/>
+                    <wp:cNvGraphicFramePr>
+                      <a:graphicFrameLocks xmlns:a="http://schemas.openxmlformats.org/drawingml/2006/main"/>
+                    </wp:cNvGraphicFramePr>
+                    <a:graphic xmlns:a="http://schemas.openxmlformats.org/drawingml/2006/main">
+                      <a:graphicData uri="http://schemas.microsoft.com/office/word/2010/wordprocessingShape">
+                        <wps:wsp>
+                          <wps:cNvSpPr txBox="1">
+                            <a:spLocks noChangeArrowheads="1"/>
+                          </wps:cNvSpPr>
+                          <wps:spPr bwMode="auto">
+                            <a:xfrm>
+                              <a:off x="0" y="0"/>
+                              <a:ext cx="3069590" cy="1404620"/>
+                            </a:xfrm>
+                            <a:prstGeom prst="rect">
+                              <a:avLst/>
+                            </a:prstGeom>
+                            <a:solidFill>
+                              <a:srgbClr val="FFFFFF"/>
+                            </a:solidFill>
+                            <a:ln w="9525">
+                              <a:solidFill>
+                                <a:srgbClr val="000000"/>
+                              </a:solidFill>
+                              <a:miter lim="800000"/>
+                              <a:headEnd/>
+                              <a:tailEnd/>
+                            </a:ln>
+                          </wps:spPr>
+                          <wps:txbx>
+                            <w:txbxContent>
+                              <w:p>
+                                <w:pPr>
+                                  <w:jc w:val="right"/>
+                                  <w:rPr>
+                                    <w:rFonts w:cstheme="minorHAnsi"/>
+                                    <w:b/>
+                                    <w:bCs/>
+                                    <w:color w:val="767171" w:themeColor="background2" w:themeShade="80"/>
+                                    <w:sz w:val="36"/>
+                                    <w:szCs w:val="36"/>
+                                  </w:rPr>
+                                </w:pPr>
+                                <w:r>
+                                  <w:rPr>
+                                    <w:rFonts w:cstheme="minorHAnsi"/>
+                                    <w:b/>
+                                    <w:bCs/>
+                                    <w:color w:val="767171" w:themeColor="background2" w:themeShade="80"/>
+                                    <w:sz w:val="36"/>
+                                    <w:szCs w:val="36"/>
+                                  </w:rPr>
+                                  <w:t>REN</w:t>
+                                </w:r>
+                                <w:r>
+                                  <w:rPr>
+                                    <w:rFonts w:cstheme="minorHAnsi"/>
+                                    <w:b/>
+                                    <w:bCs/>
+                                    <w:color w:val="767171" w:themeColor="background2" w:themeShade="80"/>
+                                    <w:sz w:val="36"/>
+                                    <w:szCs w:val="36"/>
+                                    <w:lang w:val="ro-RO"/>
+                                  </w:rPr>
+                                  <w:t>ŢEA DIANA</w:t>
+                                </w:r>
+                                <w:r>
+                                  <w:rPr>
+                                    <w:rFonts w:cstheme="minorHAnsi"/>
+                                    <w:b/>
+                                    <w:bCs/>
+                                    <w:color w:val="767171" w:themeColor="background2" w:themeShade="80"/>
+                                    <w:sz w:val="36"/>
+                                    <w:szCs w:val="36"/>
+                                  </w:rPr>
+                                  <w:t>-ANDREEA</w:t>
+                                </w:r>
+                              </w:p>
+                              <w:p>
+                                <w:pPr>
+                                  <w:jc w:val="right"/>
+                                  <w:rPr>
+                                    <w:rFonts w:cstheme="minorHAnsi"/>
+                                    <w:b/>
+                                    <w:bCs/>
+                                    <w:color w:val="767171" w:themeColor="background2" w:themeShade="80"/>
+                                    <w:sz w:val="36"/>
+                                    <w:szCs w:val="36"/>
+                                  </w:rPr>
+                                </w:pPr>
+                                <w:r>
+                                  <w:rPr>
+                                    <w:rFonts w:cstheme="minorHAnsi"/>
+                                    <w:b/>
+                                    <w:bCs/>
+                                    <w:color w:val="767171" w:themeColor="background2" w:themeShade="80"/>
+                                    <w:sz w:val="36"/>
+                                    <w:szCs w:val="36"/>
+                                  </w:rPr>
+                                  <w:t>PREDA PAULA-MARIA</w:t>
+                                </w:r>
+                              </w:p>
+                              <w:p>
+                                <w:pPr>
+                                  <w:jc w:val="right"/>
+                                  <w:rPr>
+                                    <w:rFonts w:cstheme="minorHAnsi"/>
+                                    <w:b/>
+                                    <w:bCs/>
+                                    <w:color w:val="767171" w:themeColor="background2" w:themeShade="80"/>
+                                    <w:sz w:val="36"/>
+                                    <w:szCs w:val="36"/>
+                                  </w:rPr>
+                                </w:pPr>
+                                <w:r>
+                                  <w:rPr>
+                                    <w:rFonts w:cstheme="minorHAnsi"/>
+                                    <w:b/>
+                                    <w:bCs/>
+                                    <w:color w:val="767171" w:themeColor="background2" w:themeShade="80"/>
+                                    <w:sz w:val="36"/>
+                                    <w:szCs w:val="36"/>
+                                  </w:rPr>
+                                  <w:t>POPA RAZVAN</w:t>
+                                </w:r>
+                              </w:p>
+                            </w:txbxContent>
+                          </wps:txbx>
+                          <wps:bodyPr rot="0" vert="horz" wrap="square" lIns="91440" tIns="45720" rIns="91440" bIns="45720" anchor="t" anchorCtr="0">
+                            <a:spAutoFit/>
+                          </wps:bodyPr>
+                        </wps:wsp>
+                      </a:graphicData>
+                    </a:graphic>
+                    <wp14:sizeRelH relativeFrom="margin">
+                      <wp14:pctWidth>0</wp14:pctWidth>
+                    </wp14:sizeRelH>
+                    <wp14:sizeRelV relativeFrom="margin">
+                      <wp14:pctHeight>20000</wp14:pctHeight>
+                    </wp14:sizeRelV>
+                  </wp:anchor>
+                </w:drawing>
+              </mc:Choice>
+              <mc:Fallback>
+                <w:pict>
+                  <v:shapetype w14:anchorId="1387A219" id="_x0000_t202" coordsize="21600,21600" o:spt="202" path="m,l,21600r21600,l21600,xe">
+                    <v:stroke joinstyle="miter"/>
+                    <v:path gradientshapeok="t" o:connecttype="rect"/>
+                  </v:shapetype>
+                  <v:shape id="Text Box 2" o:spid="_x0000_s1026" type="#_x0000_t202" style="position:absolute;margin-left:249pt;margin-top:497.75pt;width:241.7pt;height:110.6pt;z-index:251664384;visibility:visible;mso-wrap-style:square;mso-width-percent:0;mso-height-percent:200;mso-wrap-distance-left:9pt;mso-wrap-distance-top:3.6pt;mso-wrap-distance-right:9pt;mso-wrap-distance-bottom:3.6pt;mso-position-horizontal:absolute;mso-position-horizontal-relative:text;mso-position-vertical:absolute;mso-position-vertical-relative:text;mso-width-percent:0;mso-height-percent:200;mso-width-relative:margin;mso-height-relative:margin;v-text-anchor:top" o:gfxdata="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">
+                    <v:textbox style="mso-fit-shape-to-text:t">
+                      <w:txbxContent>
+                        <w:p>
+                          <w:pPr>
+                            <w:jc w:val="right"/>
+                            <w:rPr>
+                              <w:rFonts w:cstheme="minorHAnsi"/>
+                              <w:b/>
+                              <w:bCs/>
+                              <w:color w:val="767171" w:themeColor="background2" w:themeShade="80"/>
+                              <w:sz w:val="36"/>
+                              <w:szCs w:val="36"/>
+                            </w:rPr>
+                          </w:pPr>
+                          <w:r>
+                            <w:rPr>
+                              <w:rFonts w:cstheme="minorHAnsi"/>
+                              <w:b/>
+                              <w:bCs/>
+                              <w:color w:val="767171" w:themeColor="background2" w:themeShade="80"/>
+                              <w:sz w:val="36"/>
+                              <w:szCs w:val="36"/>
+                            </w:rPr>
+                            <w:t>REN</w:t>
+                          </w:r>
+                          <w:r>
+                            <w:rPr>
+                              <w:rFonts w:cstheme="minorHAnsi"/>
+                              <w:b/>
+                              <w:bCs/>
+                              <w:color w:val="767171" w:themeColor="background2" w:themeShade="80"/>
+                              <w:sz w:val="36"/>
+                              <w:szCs w:val="36"/>
+                              <w:lang w:val="ro-RO"/>
+                            </w:rPr>
+                            <w:t>ŢEA DIANA</w:t>
+                          </w:r>
+                          <w:r>
+                            <w:rPr>
+                              <w:rFonts w:cstheme="minorHAnsi"/>
+                              <w:b/>
+                              <w:bCs/>
+                              <w:color w:val="767171" w:themeColor="background2" w:themeShade="80"/>
+                              <w:sz w:val="36"/>
+                              <w:szCs w:val="36"/>
+                            </w:rPr>
+                            <w:t>-ANDREEA</w:t>
+                          </w:r>
+                        </w:p>
+                        <w:p>
+                          <w:pPr>
+                            <w:jc w:val="right"/>
+                            <w:rPr>
+                              <w:rFonts w:cstheme="minorHAnsi"/>
+                              <w:b/>
+                              <w:bCs/>
+                              <w:color w:val="767171" w:themeColor="background2" w:themeShade="80"/>
+                              <w:sz w:val="36"/>
+                              <w:szCs w:val="36"/>
+                            </w:rPr>
+                          </w:pPr>
+                          <w:r>
+                            <w:rPr>
+                              <w:rFonts w:cstheme="minorHAnsi"/>
+                              <w:b/>
+                              <w:bCs/>
+                              <w:color w:val="767171" w:themeColor="background2" w:themeShade="80"/>
+                              <w:sz w:val="36"/>
+                              <w:szCs w:val="36"/>
+                            </w:rPr>
+                            <w:t>PREDA PAULA-MARIA</w:t>
+                          </w:r>
+                        </w:p>
+                        <w:p>
+                          <w:pPr>
+                            <w:jc w:val="right"/>
+                            <w:rPr>
+                              <w:rFonts w:cstheme="minorHAnsi"/>
+                              <w:b/>
+                              <w:bCs/>
+                              <w:color w:val="767171" w:themeColor="background2" w:themeShade="80"/>
+                              <w:sz w:val="36"/>
+                              <w:szCs w:val="36"/>
+                            </w:rPr>
+                          </w:pPr>
+                          <w:r>
+                            <w:rPr>
+                              <w:rFonts w:cstheme="minorHAnsi"/>
+                              <w:b/>
+                              <w:bCs/>
+                              <w:color w:val="767171" w:themeColor="background2" w:themeShade="80"/>
+                              <w:sz w:val="36"/>
+                              <w:szCs w:val="36"/>
+                            </w:rPr>
+                            <w:t>POPA RAZVAN</w:t>
+                          </w:r>
+                        </w:p>
+                      </w:txbxContent>
+                    </v:textbox>
+                    <w10:wrap type="square"/>
+                  </v:shape>
+                </w:pict>
+              </mc:Fallback>
+            </mc:AlternateContent>
+          </w:r>
+          <w:r>
+            <w:rPr>
+              <w:noProof/>
+            </w:rPr>
+            <mc:AlternateContent>
+              <mc:Choice Requires="wps">
+                <w:drawing>
+                  <wp:anchor distT="0" distB="0" distL="114300" distR="114300" simplePos="0" relativeHeight="251659264" behindDoc="0" locked="0" layoutInCell="1" allowOverlap="1" wp14:anchorId="572CC767" wp14:editId="0CEDF5C8">
+                    <wp:simplePos x="0" y="0"/>
+                    <wp:positionH relativeFrom="page">
+                      <wp:align>center</wp:align>
+                    </wp:positionH>
+                    <mc:AlternateContent>
+                      <mc:Choice Requires="wp14">
+                        <wp:positionV relativeFrom="page">
+                          <wp14:pctPosVOffset>30000</wp14:pctPosVOffset>
+                        </wp:positionV>
+                      </mc:Choice>
+                      <mc:Fallback>
+                        <wp:positionV relativeFrom="page">
+                          <wp:posOffset>3017520</wp:posOffset>
+                        </wp:positionV>
+                      </mc:Fallback>
+                    </mc:AlternateContent>
+                    <wp:extent cx="7315200" cy="2527935"/>
+                    <wp:effectExtent l="0" t="0" r="0" b="5715"/>
+                    <wp:wrapSquare wrapText="bothSides"/>
+                    <wp:docPr id="154" name="Text Box 54"/>
+                    <wp:cNvGraphicFramePr/>
+                    <a:graphic xmlns:a="http://schemas.openxmlformats.org/drawingml/2006/main">
+                      <a:graphicData uri="http://schemas.microsoft.com/office/word/2010/wordprocessingShape">
+                        <wps:wsp>
+                          <wps:cNvSpPr txBox="1"/>
+                          <wps:spPr>
+                            <a:xfrm>
+                              <a:off x="0" y="0"/>
+                              <a:ext cx="7315200" cy="2528514"/>
+                            </a:xfrm>
+                            <a:prstGeom prst="rect">
+                              <a:avLst/>
+                            </a:prstGeom>
+                            <a:noFill/>
+                            <a:ln w="6350">
+                              <a:noFill/>
+                            </a:ln>
+                            <a:effectLst/>
+                          </wps:spPr>
+                          <wps:style>
+                            <a:lnRef idx="0">
+                              <a:schemeClr val="accent1"/>
+                            </a:lnRef>
+                            <a:fillRef idx="0">
+                              <a:schemeClr val="accent1"/>
+                            </a:fillRef>
+                            <a:effectRef idx="0">
+                              <a:schemeClr val="accent1"/>
+                            </a:effectRef>
+                            <a:fontRef idx="minor">
+                              <a:schemeClr val="dk1"/>
+                            </a:fontRef>
+                          </wps:style>
+                          <wps:txbx>
+                            <w:txbxContent>
+                              <w:p>
+                                <w:pPr>
+                                  <w:jc w:val="right"/>
+                                  <w:rPr>
+                                    <w:color w:val="4472C4" w:themeColor="accent1"/>
+                                    <w:sz w:val="72"/>
+                                    <w:szCs w:val="72"/>
+                                  </w:rPr>
+                                </w:pPr>
+                                <w:sdt>
+                                  <w:sdtPr>
+                                    <w:rPr>
+                                      <w:caps/>
+                                      <w:color w:val="4472C4" w:themeColor="accent1"/>
+                                      <w:sz w:val="72"/>
+                                      <w:szCs w:val="72"/>
+                                    </w:rPr>
+                                    <w:alias w:val="Title"/>
+                                    <w:tag w:val=""/>
+                                    <w:id w:val="630141079"/>
+                                    <w:dataBinding w:prefixMappings="xmlns:ns0='http://purl.org/dc/elements/1.1/' xmlns:ns1='http://schemas.openxmlformats.org/package/2006/metadata/core-properties' " w:xpath="/ns1:coreProperties[1]/ns0:title[1]" w:storeItemID="{6C3C8BC8-F283-45AE-878A-BAB7291924A1}"/>
+                                    <w:text w:multiLine="1"/>
+                                  </w:sdtPr>
+                                  <w:sdtEndPr>
+                                    <w:rPr>
+                                      <w:caps w:val="0"/>
+                                    </w:rPr>
+                                  </w:sdtEndPr>
+                                  <w:sdtContent>
+                                    <w:r>
+                                      <w:rPr>
+                                        <w:caps/>
+                                        <w:color w:val="4472C4" w:themeColor="accent1"/>
+                                        <w:sz w:val="72"/>
+                                        <w:szCs w:val="72"/>
+                                      </w:rPr>
+                                      <w:t xml:space="preserve">  “SERPI SI SCARI”</w:t>
+                                    </w:r>
+                                  </w:sdtContent>
+                                </w:sdt>
+                              </w:p>
+                              <w:sdt>
+                                <w:sdtPr>
+                                  <w:rPr>
+                                    <w:color w:val="404040" w:themeColor="text1" w:themeTint="BF"/>
+                                    <w:sz w:val="56"/>
+                                    <w:szCs w:val="56"/>
+                                  </w:rPr>
+                                  <w:alias w:val="Subtitle"/>
+                                  <w:tag w:val=""/>
+                                  <w:id w:val="1759551507"/>
+                                  <w:dataBinding w:prefixMappings="xmlns:ns0='http://purl.org/dc/elements/1.1/' xmlns:ns1='http://schemas.openxmlformats.org/package/2006/metadata/core-properties' " w:xpath="/ns1:coreProperties[1]/ns0:subject[1]" w:storeItemID="{6C3C8BC8-F283-45AE-878A-BAB7291924A1}"/>
+                                  <w:text/>
+                                </w:sdtPr>
+                                <w:sdtContent>
+                                  <w:p>
+                                    <w:pPr>
+                                      <w:jc w:val="right"/>
+                                      <w:rPr>
+                                        <w:smallCaps/>
+                                        <w:color w:val="404040" w:themeColor="text1" w:themeTint="BF"/>
+                                        <w:sz w:val="56"/>
+                                        <w:szCs w:val="56"/>
+                                      </w:rPr>
+                                    </w:pPr>
+                                    <w:r>
+                                      <w:rPr>
+                                        <w:color w:val="404040" w:themeColor="text1" w:themeTint="BF"/>
+                                        <w:sz w:val="56"/>
+                                        <w:szCs w:val="56"/>
+                                      </w:rPr>
+                                      <w:t>DOCUMENTATIE</w:t>
+                                    </w:r>
+                                  </w:p>
+                                </w:sdtContent>
+                              </w:sdt>
+                            </w:txbxContent>
+                          </wps:txbx>
+                          <wps:bodyPr rot="0" spcFirstLastPara="0" vertOverflow="overflow" horzOverflow="overflow" vert="horz" wrap="square" lIns="1600200" tIns="0" rIns="685800" bIns="0" numCol="1" spcCol="0" rtlCol="0" fromWordArt="0" anchor="b" anchorCtr="0" forceAA="0" compatLnSpc="1">
+                            <a:prstTxWarp prst="textNoShape">
+                              <a:avLst/>
+                            </a:prstTxWarp>
+                            <a:noAutofit/>
+                          </wps:bodyPr>
+                        </wps:wsp>
+                      </a:graphicData>
+                    </a:graphic>
+                    <wp14:sizeRelH relativeFrom="page">
+                      <wp14:pctWidth>94100</wp14:pctWidth>
+                    </wp14:sizeRelH>
+                    <wp14:sizeRelV relativeFrom="page">
+                      <wp14:pctHeight>0</wp14:pctHeight>
+                    </wp14:sizeRelV>
+                  </wp:anchor>
+                </w:drawing>
+              </mc:Choice>
+              <mc:Fallback>
+                <w:pict>
+                  <v:shape w14:anchorId="572CC767" id="Text Box 54" o:spid="_x0000_s1027" type="#_x0000_t202" style="position:absolute;margin-left:0;margin-top:0;width:8in;height:199.05pt;z-index:251659264;visibility:visible;mso-wrap-style:square;mso-width-percent:941;mso-height-percent:0;mso-top-percent:300;mso-wrap-distance-left:9pt;mso-wrap-distance-top:0;mso-wrap-distance-right:9pt;mso-wrap-distance-bottom:0;mso-position-horizontal:center;mso-position-horizontal-relative:page;mso-position-vertical-relative:page;mso-width-percent:941;mso-height-percent:0;mso-top-percent:300;mso-width-relative:page;mso-height-relative:page;v-text-anchor:bottom" o:gfxdata="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" filled="f" stroked="f" strokeweight=".5pt">
+                    <v:textbox inset="126pt,0,54pt,0">
+                      <w:txbxContent>
+                        <w:p>
+                          <w:pPr>
+                            <w:jc w:val="right"/>
+                            <w:rPr>
+                              <w:color w:val="4472C4" w:themeColor="accent1"/>
+                              <w:sz w:val="72"/>
+                              <w:szCs w:val="72"/>
+                            </w:rPr>
+                          </w:pPr>
+                          <w:sdt>
+                            <w:sdtPr>
+                              <w:rPr>
+                                <w:caps/>
+                                <w:color w:val="4472C4" w:themeColor="accent1"/>
+                                <w:sz w:val="72"/>
+                                <w:szCs w:val="72"/>
+                              </w:rPr>
+                              <w:alias w:val="Title"/>
+                              <w:tag w:val=""/>
+                              <w:id w:val="630141079"/>
+                              <w:dataBinding w:prefixMappings="xmlns:ns0='http://purl.org/dc/elements/1.1/' xmlns:ns1='http://schemas.openxmlformats.org/package/2006/metadata/core-properties' " w:xpath="/ns1:coreProperties[1]/ns0:title[1]" w:storeItemID="{6C3C8BC8-F283-45AE-878A-BAB7291924A1}"/>
+                              <w:text w:multiLine="1"/>
+                            </w:sdtPr>
+                            <w:sdtEndPr>
+                              <w:rPr>
+                                <w:caps w:val="0"/>
+                              </w:rPr>
+                            </w:sdtEndPr>
+                            <w:sdtContent>
+                              <w:r>
+                                <w:rPr>
+                                  <w:caps/>
+                                  <w:color w:val="4472C4" w:themeColor="accent1"/>
+                                  <w:sz w:val="72"/>
+                                  <w:szCs w:val="72"/>
+                                </w:rPr>
+                                <w:t xml:space="preserve">  “SERPI SI SCARI”</w:t>
+                              </w:r>
+                            </w:sdtContent>
+                          </w:sdt>
+                        </w:p>
+                        <w:sdt>
+                          <w:sdtPr>
+                            <w:rPr>
+                              <w:color w:val="404040" w:themeColor="text1" w:themeTint="BF"/>
+                              <w:sz w:val="56"/>
+                              <w:szCs w:val="56"/>
+                            </w:rPr>
+                            <w:alias w:val="Subtitle"/>
+                            <w:tag w:val=""/>
+                            <w:id w:val="1759551507"/>
+                            <w:dataBinding w:prefixMappings="xmlns:ns0='http://purl.org/dc/elements/1.1/' xmlns:ns1='http://schemas.openxmlformats.org/package/2006/metadata/core-properties' " w:xpath="/ns1:coreProperties[1]/ns0:subject[1]" w:storeItemID="{6C3C8BC8-F283-45AE-878A-BAB7291924A1}"/>
+                            <w:text/>
+                          </w:sdtPr>
+                          <w:sdtContent>
+                            <w:p>
+                              <w:pPr>
+                                <w:jc w:val="right"/>
+                                <w:rPr>
+                                  <w:smallCaps/>
+                                  <w:color w:val="404040" w:themeColor="text1" w:themeTint="BF"/>
+                                  <w:sz w:val="56"/>
+                                  <w:szCs w:val="56"/>
+                                </w:rPr>
+                              </w:pPr>
+                              <w:r>
+                                <w:rPr>
+                                  <w:color w:val="404040" w:themeColor="text1" w:themeTint="BF"/>
+                                  <w:sz w:val="56"/>
+                                  <w:szCs w:val="56"/>
+                                </w:rPr>
+                                <w:t>DOCUMENTATIE</w:t>
+                              </w:r>
+                            </w:p>
+                          </w:sdtContent>
+                        </w:sdt>
+                      </w:txbxContent>
+                    </v:textbox>
+                    <w10:wrap type="square" anchorx="page" anchory="page"/>
+                  </v:shape>
+                </w:pict>
+              </mc:Fallback>
+            </mc:AlternateContent>
+          </w:r>
+          <w:r>
+            <w:br w:type="page"/>
+          </w:r>
+        </w:p>
+      </w:sdtContent>
+    </w:sdt>
+    <w:p>
+      <w:r>
         <w:rPr>
           <w:b/>
           <w:bCs/>
         </w:rPr>
-      </w:pPr>
+        <w:lastRenderedPageBreak/>
+        <w:t xml:space="preserve">Prezentare </w:t>
+      </w:r>
       <w:proofErr w:type="spellStart"/>
       <w:r>
         <w:rPr>
           <w:b/>
           <w:bCs/>
         </w:rPr>
-        <w:t>Prezentare</w:t>
+        <w:t>generala</w:t>
       </w:r>
       <w:proofErr w:type="spellEnd"/>
       <w:r>
@@ -37,7 +833,7 @@
           <w:b/>
           <w:bCs/>
         </w:rPr>
-        <w:t xml:space="preserve"> </w:t>
+        <w:t xml:space="preserve"> a </w:t>
       </w:r>
       <w:proofErr w:type="spellStart"/>
       <w:r>
@@ -45,7 +841,7 @@
           <w:b/>
           <w:bCs/>
         </w:rPr>
-        <w:t>generala</w:t>
+        <w:t>jocului</w:t>
       </w:r>
       <w:proofErr w:type="spellEnd"/>
       <w:r>
@@ -53,22 +849,6 @@
           <w:b/>
           <w:bCs/>
         </w:rPr>
-        <w:t xml:space="preserve"> a </w:t>
-      </w:r>
-      <w:proofErr w:type="spellStart"/>
-      <w:r>
-        <w:rPr>
-          <w:b/>
-          <w:bCs/>
-        </w:rPr>
-        <w:t>jocului</w:t>
-      </w:r>
-      <w:proofErr w:type="spellEnd"/>
-      <w:r>
-        <w:rPr>
-          <w:b/>
-          <w:bCs/>
-        </w:rPr>
         <w:t>:</w:t>
       </w:r>
     </w:p>
@@ -114,6 +894,7 @@
         <w:t>serpi</w:t>
       </w:r>
       <w:proofErr w:type="spellEnd"/>
+      <w:proofErr w:type="gramStart"/>
       <w:r>
         <w:t xml:space="preserve">”,  </w:t>
       </w:r>
@@ -122,6 +903,7 @@
         <w:t>jucatorii</w:t>
       </w:r>
       <w:proofErr w:type="spellEnd"/>
+      <w:proofErr w:type="gramEnd"/>
       <w:r>
         <w:t xml:space="preserve"> </w:t>
       </w:r>
@@ -564,7 +1346,15 @@
       </w:r>
       <w:proofErr w:type="spellEnd"/>
       <w:r>
-        <w:t xml:space="preserve"> pentru a </w:t>
+        <w:t xml:space="preserve"> pentru </w:t>
+      </w:r>
+      <w:proofErr w:type="gramStart"/>
+      <w:r>
+        <w:t>a</w:t>
+      </w:r>
+      <w:proofErr w:type="gramEnd"/>
+      <w:r>
+        <w:t xml:space="preserve"> </w:t>
       </w:r>
       <w:proofErr w:type="spellStart"/>
       <w:r>
@@ -764,16 +1554,13 @@
       </w:r>
       <w:proofErr w:type="spellEnd"/>
       <w:r>
-        <w:t xml:space="preserve"> pe </w:t>
-      </w:r>
-      <w:proofErr w:type="spellStart"/>
-      <w:r>
-        <w:t>aceeasi</w:t>
-      </w:r>
-      <w:proofErr w:type="spellEnd"/>
-      <w:r>
-        <w:t xml:space="preserve"> casuta.</w:t>
-      </w:r>
+        <w:t xml:space="preserve"> pe aceeasi casuta.</w:t>
+      </w:r>
+    </w:p>
+    <w:p>
+      <w:pPr>
+        <w:pStyle w:val="ListParagraph"/>
+      </w:pPr>
     </w:p>
     <w:p>
       <w:pPr>
@@ -1385,6 +2172,12 @@
     </w:p>
     <w:p>
       <w:pPr>
+        <w:ind w:firstLine="720"/>
+        <w:jc w:val="both"/>
+      </w:pPr>
+    </w:p>
+    <w:p>
+      <w:pPr>
         <w:jc w:val="center"/>
       </w:pPr>
       <w:r>
@@ -1392,7 +2185,7 @@
           <w:noProof/>
         </w:rPr>
         <w:drawing>
-          <wp:inline distT="0" distB="0" distL="0" distR="0" wp14:anchorId="7C7D2482" wp14:editId="7591FA3F">
+          <wp:inline distT="0" distB="0" distL="0" distR="0" wp14:anchorId="7C7D2482" wp14:editId="1A3E287C">
             <wp:extent cx="5001370" cy="2453053"/>
             <wp:effectExtent l="0" t="0" r="8890" b="4445"/>
             <wp:docPr id="1937487317" name="Picture 2"/>
@@ -1407,7 +2200,7 @@
                     <pic:cNvPicPr/>
                   </pic:nvPicPr>
                   <pic:blipFill>
-                    <a:blip r:embed="rId6" cstate="print">
+                    <a:blip r:embed="rId8" cstate="print">
                       <a:extLst>
                         <a:ext uri="{28A0092B-C50C-407E-A947-70E740481C1C}">
                           <a14:useLocalDpi xmlns:a14="http://schemas.microsoft.com/office/drawing/2010/main" val="0"/>
@@ -1436,6 +2229,11 @@
     </w:p>
     <w:p>
       <w:pPr>
+        <w:jc w:val="center"/>
+      </w:pPr>
+    </w:p>
+    <w:p>
+      <w:pPr>
         <w:ind w:firstLine="720"/>
         <w:jc w:val="both"/>
       </w:pPr>
@@ -1556,7 +2354,15 @@
       </w:r>
       <w:proofErr w:type="spellEnd"/>
       <w:r>
-        <w:t xml:space="preserve"> de a </w:t>
+        <w:t xml:space="preserve"> de </w:t>
+      </w:r>
+      <w:proofErr w:type="gramStart"/>
+      <w:r>
+        <w:t>a</w:t>
+      </w:r>
+      <w:proofErr w:type="gramEnd"/>
+      <w:r>
+        <w:t xml:space="preserve"> </w:t>
       </w:r>
       <w:proofErr w:type="spellStart"/>
       <w:r>
@@ -1836,7 +2642,15 @@
         <w:t>)</w:t>
       </w:r>
       <w:r>
-        <w:t xml:space="preserve">, fara a </w:t>
+        <w:t xml:space="preserve">, fara </w:t>
+      </w:r>
+      <w:proofErr w:type="gramStart"/>
+      <w:r>
+        <w:t>a</w:t>
+      </w:r>
+      <w:proofErr w:type="gramEnd"/>
+      <w:r>
+        <w:t xml:space="preserve"> </w:t>
       </w:r>
       <w:proofErr w:type="spellStart"/>
       <w:r>
@@ -1870,7 +2684,7 @@
           <w:noProof/>
         </w:rPr>
         <w:drawing>
-          <wp:inline distT="0" distB="0" distL="0" distR="0" wp14:anchorId="78B5FC31" wp14:editId="1B17A7ED">
+          <wp:inline distT="0" distB="0" distL="0" distR="0" wp14:anchorId="78B5FC31" wp14:editId="5860F259">
             <wp:extent cx="6400800" cy="3230880"/>
             <wp:effectExtent l="0" t="0" r="0" b="7620"/>
             <wp:docPr id="1366891534" name="Picture 3"/>
@@ -1885,7 +2699,7 @@
                     <pic:cNvPicPr/>
                   </pic:nvPicPr>
                   <pic:blipFill>
-                    <a:blip r:embed="rId7" cstate="print">
+                    <a:blip r:embed="rId9" cstate="print">
                       <a:extLst>
                         <a:ext uri="{28A0092B-C50C-407E-A947-70E740481C1C}">
                           <a14:useLocalDpi xmlns:a14="http://schemas.microsoft.com/office/drawing/2010/main" val="0"/>
@@ -2212,13 +3026,18 @@
       </w:r>
       <w:proofErr w:type="spellEnd"/>
       <w:r>
-        <w:t xml:space="preserve">, respective ale  </w:t>
+        <w:t xml:space="preserve">, respective </w:t>
+      </w:r>
+      <w:proofErr w:type="gramStart"/>
+      <w:r>
+        <w:t xml:space="preserve">ale  </w:t>
       </w:r>
       <w:proofErr w:type="spellStart"/>
       <w:r>
         <w:t>serpilor</w:t>
       </w:r>
       <w:proofErr w:type="spellEnd"/>
+      <w:proofErr w:type="gramEnd"/>
       <w:r>
         <w:t xml:space="preserve">, sunt </w:t>
       </w:r>
@@ -2752,7 +3571,9 @@
         <w:sectPr>
           <w:pgSz w:w="12240" w:h="15840"/>
           <w:pgMar w:top="1440" w:right="1080" w:bottom="1440" w:left="1080" w:header="720" w:footer="720" w:gutter="0"/>
+          <w:pgNumType w:start="0"/>
           <w:cols w:space="720"/>
+          <w:titlePg/>
           <w:docGrid w:linePitch="360"/>
         </w:sectPr>
       </w:pPr>
@@ -2896,7 +3717,15 @@
       </w:r>
       <w:proofErr w:type="spellEnd"/>
       <w:r>
-        <w:t xml:space="preserve"> de a </w:t>
+        <w:t xml:space="preserve"> de </w:t>
+      </w:r>
+      <w:proofErr w:type="gramStart"/>
+      <w:r>
+        <w:t>a</w:t>
+      </w:r>
+      <w:proofErr w:type="gramEnd"/>
+      <w:r>
+        <w:t xml:space="preserve"> </w:t>
       </w:r>
       <w:proofErr w:type="spellStart"/>
       <w:r>
@@ -2991,6 +3820,7 @@
         <w:t xml:space="preserve">), metoda </w:t>
       </w:r>
       <w:proofErr w:type="spellStart"/>
+      <w:proofErr w:type="gramStart"/>
       <w:r>
         <w:rPr>
           <w:i/>
@@ -3004,230 +3834,247 @@
           <w:i/>
           <w:iCs/>
         </w:rPr>
-        <w:t>()</w:t>
-      </w:r>
-      <w:r>
-        <w:t xml:space="preserve"> </w:t>
-      </w:r>
-      <w:proofErr w:type="spellStart"/>
-      <w:r>
-        <w:t>este</w:t>
-      </w:r>
-      <w:proofErr w:type="spellEnd"/>
-      <w:r>
-        <w:t xml:space="preserve"> </w:t>
-      </w:r>
-      <w:proofErr w:type="spellStart"/>
-      <w:r>
-        <w:t>declarata</w:t>
-      </w:r>
-      <w:proofErr w:type="spellEnd"/>
-      <w:r>
-        <w:t xml:space="preserve"> </w:t>
-      </w:r>
-      <w:proofErr w:type="spellStart"/>
-      <w:r>
-        <w:t>statica</w:t>
-      </w:r>
-      <w:proofErr w:type="spellEnd"/>
-      <w:r>
-        <w:t xml:space="preserve"> </w:t>
-      </w:r>
-      <w:proofErr w:type="spellStart"/>
-      <w:r>
-        <w:t>deci</w:t>
-      </w:r>
-      <w:proofErr w:type="spellEnd"/>
-      <w:r>
-        <w:t xml:space="preserve"> </w:t>
-      </w:r>
-      <w:proofErr w:type="spellStart"/>
-      <w:r>
-        <w:t>poate</w:t>
-      </w:r>
-      <w:proofErr w:type="spellEnd"/>
-      <w:r>
-        <w:t xml:space="preserve"> fi </w:t>
-      </w:r>
-      <w:proofErr w:type="spellStart"/>
-      <w:r>
-        <w:t>apelata</w:t>
-      </w:r>
-      <w:proofErr w:type="spellEnd"/>
-      <w:r>
-        <w:t xml:space="preserve"> inainte de </w:t>
-      </w:r>
-      <w:proofErr w:type="spellStart"/>
-      <w:r>
-        <w:t>crearea</w:t>
-      </w:r>
-      <w:proofErr w:type="spellEnd"/>
-      <w:r>
-        <w:t xml:space="preserve"> </w:t>
-      </w:r>
-      <w:proofErr w:type="spellStart"/>
-      <w:r>
-        <w:t>obiectului</w:t>
-      </w:r>
-      <w:proofErr w:type="spellEnd"/>
-      <w:r>
-        <w:t xml:space="preserve">. Prima data cand aceasta metoda </w:t>
-      </w:r>
-      <w:proofErr w:type="spellStart"/>
-      <w:r>
-        <w:t>este</w:t>
-      </w:r>
-      <w:proofErr w:type="spellEnd"/>
-      <w:r>
-        <w:t xml:space="preserve"> </w:t>
-      </w:r>
-      <w:proofErr w:type="spellStart"/>
-      <w:r>
-        <w:t>apleata</w:t>
-      </w:r>
-      <w:proofErr w:type="spellEnd"/>
-      <w:r>
-        <w:t>, se</w:t>
-      </w:r>
-      <w:r>
-        <w:t xml:space="preserve"> </w:t>
-      </w:r>
-      <w:proofErr w:type="spellStart"/>
-      <w:r>
-        <w:t>creaza</w:t>
-      </w:r>
-      <w:proofErr w:type="spellEnd"/>
-      <w:r>
-        <w:t xml:space="preserve"> un </w:t>
-      </w:r>
-      <w:proofErr w:type="spellStart"/>
-      <w:r>
-        <w:t>nou</w:t>
-      </w:r>
-      <w:proofErr w:type="spellEnd"/>
-      <w:r>
-        <w:t xml:space="preserve"> </w:t>
-      </w:r>
-      <w:proofErr w:type="spellStart"/>
-      <w:r>
-        <w:t>obiect</w:t>
-      </w:r>
-      <w:proofErr w:type="spellEnd"/>
-      <w:r>
-        <w:t xml:space="preserve"> de tip “singleton” </w:t>
-      </w:r>
-      <w:proofErr w:type="spellStart"/>
-      <w:r>
-        <w:t>si</w:t>
-      </w:r>
-      <w:proofErr w:type="spellEnd"/>
-      <w:r>
-        <w:t xml:space="preserve"> </w:t>
-      </w:r>
-      <w:proofErr w:type="spellStart"/>
-      <w:r>
-        <w:t>apoi</w:t>
-      </w:r>
-      <w:proofErr w:type="spellEnd"/>
-      <w:r>
-        <w:t xml:space="preserve"> </w:t>
-      </w:r>
-      <w:r>
-        <w:t xml:space="preserve">se </w:t>
-      </w:r>
-      <w:proofErr w:type="spellStart"/>
-      <w:r>
-        <w:t>retur</w:t>
-      </w:r>
-      <w:r>
-        <w:t>n</w:t>
-      </w:r>
-      <w:r>
-        <w:t>eaza</w:t>
-      </w:r>
-      <w:proofErr w:type="spellEnd"/>
-      <w:r>
-        <w:t xml:space="preserve"> acelasi </w:t>
-      </w:r>
-      <w:proofErr w:type="spellStart"/>
-      <w:r>
-        <w:t>obiect</w:t>
-      </w:r>
-      <w:proofErr w:type="spellEnd"/>
-      <w:r>
-        <w:t xml:space="preserve">. </w:t>
-      </w:r>
-      <w:proofErr w:type="spellStart"/>
-      <w:r>
-        <w:t>Obicetul</w:t>
-      </w:r>
-      <w:proofErr w:type="spellEnd"/>
-      <w:r>
-        <w:t xml:space="preserve"> de tip “singleton” nu </w:t>
-      </w:r>
-      <w:proofErr w:type="spellStart"/>
-      <w:r>
-        <w:t>este</w:t>
-      </w:r>
-      <w:proofErr w:type="spellEnd"/>
-      <w:r>
-        <w:t xml:space="preserve"> </w:t>
-      </w:r>
-      <w:proofErr w:type="spellStart"/>
-      <w:r>
-        <w:t>creat</w:t>
-      </w:r>
-      <w:proofErr w:type="spellEnd"/>
-      <w:r>
-        <w:t xml:space="preserve"> </w:t>
-      </w:r>
-      <w:proofErr w:type="spellStart"/>
-      <w:r>
-        <w:t>pana</w:t>
-      </w:r>
-      <w:proofErr w:type="spellEnd"/>
-      <w:r>
-        <w:t xml:space="preserve"> cand nu avem nevoie de </w:t>
-      </w:r>
-      <w:proofErr w:type="spellStart"/>
-      <w:r>
-        <w:t>el</w:t>
-      </w:r>
-      <w:proofErr w:type="spellEnd"/>
-      <w:r>
-        <w:t xml:space="preserve"> </w:t>
-      </w:r>
-      <w:proofErr w:type="spellStart"/>
-      <w:r>
-        <w:t>si</w:t>
-      </w:r>
-      <w:proofErr w:type="spellEnd"/>
-      <w:r>
-        <w:t xml:space="preserve"> nu </w:t>
-      </w:r>
-      <w:proofErr w:type="spellStart"/>
-      <w:r>
-        <w:t>chemam</w:t>
-      </w:r>
-      <w:proofErr w:type="spellEnd"/>
-      <w:r>
-        <w:t xml:space="preserve"> metoda </w:t>
-      </w:r>
-      <w:proofErr w:type="spellStart"/>
+        <w:t>(</w:t>
+      </w:r>
+      <w:proofErr w:type="gramEnd"/>
       <w:r>
         <w:rPr>
           <w:i/>
           <w:iCs/>
         </w:rPr>
-        <w:t>getInstance</w:t>
-      </w:r>
-      <w:proofErr w:type="spellEnd"/>
+        <w:t>)</w:t>
+      </w:r>
+      <w:r>
+        <w:t xml:space="preserve"> </w:t>
+      </w:r>
+      <w:proofErr w:type="spellStart"/>
+      <w:r>
+        <w:t>este</w:t>
+      </w:r>
+      <w:proofErr w:type="spellEnd"/>
+      <w:r>
+        <w:t xml:space="preserve"> </w:t>
+      </w:r>
+      <w:proofErr w:type="spellStart"/>
+      <w:r>
+        <w:t>declarata</w:t>
+      </w:r>
+      <w:proofErr w:type="spellEnd"/>
+      <w:r>
+        <w:t xml:space="preserve"> </w:t>
+      </w:r>
+      <w:proofErr w:type="spellStart"/>
+      <w:r>
+        <w:t>statica</w:t>
+      </w:r>
+      <w:proofErr w:type="spellEnd"/>
+      <w:r>
+        <w:t xml:space="preserve"> </w:t>
+      </w:r>
+      <w:proofErr w:type="spellStart"/>
+      <w:r>
+        <w:t>deci</w:t>
+      </w:r>
+      <w:proofErr w:type="spellEnd"/>
+      <w:r>
+        <w:t xml:space="preserve"> </w:t>
+      </w:r>
+      <w:proofErr w:type="spellStart"/>
+      <w:r>
+        <w:t>poate</w:t>
+      </w:r>
+      <w:proofErr w:type="spellEnd"/>
+      <w:r>
+        <w:t xml:space="preserve"> fi </w:t>
+      </w:r>
+      <w:proofErr w:type="spellStart"/>
+      <w:r>
+        <w:t>apelata</w:t>
+      </w:r>
+      <w:proofErr w:type="spellEnd"/>
+      <w:r>
+        <w:t xml:space="preserve"> inainte de </w:t>
+      </w:r>
+      <w:proofErr w:type="spellStart"/>
+      <w:r>
+        <w:t>crearea</w:t>
+      </w:r>
+      <w:proofErr w:type="spellEnd"/>
+      <w:r>
+        <w:t xml:space="preserve"> </w:t>
+      </w:r>
+      <w:proofErr w:type="spellStart"/>
+      <w:r>
+        <w:t>obiectului</w:t>
+      </w:r>
+      <w:proofErr w:type="spellEnd"/>
+      <w:r>
+        <w:t xml:space="preserve">. Prima data cand aceasta metoda </w:t>
+      </w:r>
+      <w:proofErr w:type="spellStart"/>
+      <w:r>
+        <w:t>este</w:t>
+      </w:r>
+      <w:proofErr w:type="spellEnd"/>
+      <w:r>
+        <w:t xml:space="preserve"> </w:t>
+      </w:r>
+      <w:proofErr w:type="spellStart"/>
+      <w:r>
+        <w:t>apleata</w:t>
+      </w:r>
+      <w:proofErr w:type="spellEnd"/>
+      <w:r>
+        <w:t>, se</w:t>
+      </w:r>
+      <w:r>
+        <w:t xml:space="preserve"> </w:t>
+      </w:r>
+      <w:proofErr w:type="spellStart"/>
+      <w:r>
+        <w:t>creaza</w:t>
+      </w:r>
+      <w:proofErr w:type="spellEnd"/>
+      <w:r>
+        <w:t xml:space="preserve"> un </w:t>
+      </w:r>
+      <w:proofErr w:type="spellStart"/>
+      <w:r>
+        <w:t>nou</w:t>
+      </w:r>
+      <w:proofErr w:type="spellEnd"/>
+      <w:r>
+        <w:t xml:space="preserve"> </w:t>
+      </w:r>
+      <w:proofErr w:type="spellStart"/>
+      <w:r>
+        <w:t>obiect</w:t>
+      </w:r>
+      <w:proofErr w:type="spellEnd"/>
+      <w:r>
+        <w:t xml:space="preserve"> de tip “singleton” </w:t>
+      </w:r>
+      <w:proofErr w:type="spellStart"/>
+      <w:r>
+        <w:t>si</w:t>
+      </w:r>
+      <w:proofErr w:type="spellEnd"/>
+      <w:r>
+        <w:t xml:space="preserve"> </w:t>
+      </w:r>
+      <w:proofErr w:type="spellStart"/>
+      <w:r>
+        <w:t>apoi</w:t>
+      </w:r>
+      <w:proofErr w:type="spellEnd"/>
+      <w:r>
+        <w:t xml:space="preserve"> </w:t>
+      </w:r>
+      <w:r>
+        <w:t xml:space="preserve">se </w:t>
+      </w:r>
+      <w:proofErr w:type="spellStart"/>
+      <w:r>
+        <w:t>retur</w:t>
+      </w:r>
+      <w:r>
+        <w:t>n</w:t>
+      </w:r>
+      <w:r>
+        <w:t>eaza</w:t>
+      </w:r>
+      <w:proofErr w:type="spellEnd"/>
+      <w:r>
+        <w:t xml:space="preserve"> acelasi </w:t>
+      </w:r>
+      <w:proofErr w:type="spellStart"/>
+      <w:r>
+        <w:t>obiect</w:t>
+      </w:r>
+      <w:proofErr w:type="spellEnd"/>
+      <w:r>
+        <w:t xml:space="preserve">. </w:t>
+      </w:r>
+      <w:proofErr w:type="spellStart"/>
+      <w:r>
+        <w:t>Obicetul</w:t>
+      </w:r>
+      <w:proofErr w:type="spellEnd"/>
+      <w:r>
+        <w:t xml:space="preserve"> de tip “singleton” nu </w:t>
+      </w:r>
+      <w:proofErr w:type="spellStart"/>
+      <w:r>
+        <w:t>este</w:t>
+      </w:r>
+      <w:proofErr w:type="spellEnd"/>
+      <w:r>
+        <w:t xml:space="preserve"> </w:t>
+      </w:r>
+      <w:proofErr w:type="spellStart"/>
+      <w:r>
+        <w:t>creat</w:t>
+      </w:r>
+      <w:proofErr w:type="spellEnd"/>
+      <w:r>
+        <w:t xml:space="preserve"> </w:t>
+      </w:r>
+      <w:proofErr w:type="spellStart"/>
+      <w:r>
+        <w:t>pana</w:t>
+      </w:r>
+      <w:proofErr w:type="spellEnd"/>
+      <w:r>
+        <w:t xml:space="preserve"> cand nu avem nevoie de </w:t>
+      </w:r>
+      <w:proofErr w:type="spellStart"/>
+      <w:r>
+        <w:t>el</w:t>
+      </w:r>
+      <w:proofErr w:type="spellEnd"/>
+      <w:r>
+        <w:t xml:space="preserve"> </w:t>
+      </w:r>
+      <w:proofErr w:type="spellStart"/>
+      <w:r>
+        <w:t>si</w:t>
+      </w:r>
+      <w:proofErr w:type="spellEnd"/>
+      <w:r>
+        <w:t xml:space="preserve"> nu </w:t>
+      </w:r>
+      <w:proofErr w:type="spellStart"/>
+      <w:r>
+        <w:t>chemam</w:t>
+      </w:r>
+      <w:proofErr w:type="spellEnd"/>
+      <w:r>
+        <w:t xml:space="preserve"> metoda </w:t>
+      </w:r>
+      <w:proofErr w:type="spellStart"/>
+      <w:proofErr w:type="gramStart"/>
       <w:r>
         <w:rPr>
           <w:i/>
           <w:iCs/>
         </w:rPr>
-        <w:t>()</w:t>
+        <w:t>getInstance</w:t>
+      </w:r>
+      <w:proofErr w:type="spellEnd"/>
+      <w:r>
+        <w:rPr>
+          <w:i/>
+          <w:iCs/>
+        </w:rPr>
+        <w:t>(</w:t>
+      </w:r>
+      <w:proofErr w:type="gramEnd"/>
+      <w:r>
+        <w:rPr>
+          <w:i/>
+          <w:iCs/>
+        </w:rPr>
+        <w:t>)</w:t>
       </w:r>
       <w:r>
         <w:t xml:space="preserve">. </w:t>
@@ -3262,7 +4109,7 @@
                     <pic:cNvPicPr/>
                   </pic:nvPicPr>
                   <pic:blipFill>
-                    <a:blip r:embed="rId8"/>
+                    <a:blip r:embed="rId10"/>
                     <a:stretch>
                       <a:fillRect/>
                     </a:stretch>
@@ -3413,7 +4260,15 @@
       </w:r>
       <w:proofErr w:type="spellEnd"/>
       <w:r>
-        <w:t xml:space="preserve"> sunt: de a </w:t>
+        <w:t xml:space="preserve"> sunt: de </w:t>
+      </w:r>
+      <w:proofErr w:type="gramStart"/>
+      <w:r>
+        <w:t>a</w:t>
+      </w:r>
+      <w:proofErr w:type="gramEnd"/>
+      <w:r>
+        <w:t xml:space="preserve"> </w:t>
       </w:r>
       <w:proofErr w:type="spellStart"/>
       <w:r>
@@ -3512,7 +4367,7 @@
                     <pic:cNvPicPr/>
                   </pic:nvPicPr>
                   <pic:blipFill rotWithShape="1">
-                    <a:blip r:embed="rId9"/>
+                    <a:blip r:embed="rId11"/>
                     <a:srcRect t="2913" r="1850"/>
                     <a:stretch/>
                   </pic:blipFill>
@@ -3602,6 +4457,7 @@
         <w:t xml:space="preserve"> metoda </w:t>
       </w:r>
       <w:proofErr w:type="spellStart"/>
+      <w:proofErr w:type="gramStart"/>
       <w:r>
         <w:rPr>
           <w:i/>
@@ -3615,154 +4471,162 @@
           <w:i/>
           <w:iCs/>
         </w:rPr>
-        <w:t xml:space="preserve">() </w:t>
-      </w:r>
-      <w:r>
-        <w:t xml:space="preserve">din clasa </w:t>
-      </w:r>
+        <w:t>(</w:t>
+      </w:r>
+      <w:proofErr w:type="gramEnd"/>
       <w:r>
         <w:rPr>
           <w:i/>
           <w:iCs/>
         </w:rPr>
-        <w:t>Game</w:t>
-      </w:r>
-      <w:r>
-        <w:t xml:space="preserve">, iar in metoda de </w:t>
-      </w:r>
-      <w:proofErr w:type="spellStart"/>
-      <w:r>
-        <w:t>initializare</w:t>
-      </w:r>
-      <w:proofErr w:type="spellEnd"/>
-      <w:r>
-        <w:t xml:space="preserve"> a UI-</w:t>
-      </w:r>
-      <w:proofErr w:type="spellStart"/>
-      <w:r>
-        <w:t>ului</w:t>
-      </w:r>
-      <w:proofErr w:type="spellEnd"/>
-      <w:r>
-        <w:t xml:space="preserve"> se </w:t>
-      </w:r>
-      <w:proofErr w:type="spellStart"/>
-      <w:r>
-        <w:t>observa</w:t>
-      </w:r>
-      <w:proofErr w:type="spellEnd"/>
-      <w:r>
-        <w:t xml:space="preserve"> ca la </w:t>
-      </w:r>
-      <w:proofErr w:type="spellStart"/>
-      <w:r>
-        <w:t>randul</w:t>
-      </w:r>
-      <w:proofErr w:type="spellEnd"/>
-      <w:r>
-        <w:t xml:space="preserve"> ei </w:t>
-      </w:r>
-      <w:r>
-        <w:t xml:space="preserve">ca </w:t>
-      </w:r>
-      <w:proofErr w:type="spellStart"/>
+        <w:t xml:space="preserve">) </w:t>
+      </w:r>
+      <w:r>
+        <w:t xml:space="preserve">din clasa </w:t>
+      </w:r>
       <w:r>
         <w:rPr>
           <w:i/>
           <w:iCs/>
         </w:rPr>
-        <w:t>BoardController</w:t>
-      </w:r>
-      <w:proofErr w:type="spellEnd"/>
-      <w:r>
-        <w:t xml:space="preserve"> </w:t>
-      </w:r>
-      <w:proofErr w:type="spellStart"/>
-      <w:r>
-        <w:t>este</w:t>
-      </w:r>
-      <w:proofErr w:type="spellEnd"/>
-      <w:r>
-        <w:t xml:space="preserve"> </w:t>
-      </w:r>
-      <w:proofErr w:type="spellStart"/>
-      <w:r>
-        <w:t>instantiata</w:t>
-      </w:r>
-      <w:proofErr w:type="spellEnd"/>
-      <w:r>
-        <w:t>.</w:t>
-      </w:r>
-    </w:p>
-    <w:p>
-      <w:pPr>
-        <w:ind w:firstLine="720"/>
-        <w:jc w:val="both"/>
-      </w:pPr>
-      <w:proofErr w:type="spellStart"/>
-      <w:r>
-        <w:t>Astfel</w:t>
-      </w:r>
-      <w:proofErr w:type="spellEnd"/>
-      <w:r>
-        <w:t>,</w:t>
-      </w:r>
-      <w:r>
-        <w:t xml:space="preserve"> atunci cand </w:t>
-      </w:r>
-      <w:proofErr w:type="spellStart"/>
-      <w:r>
-        <w:t>porneste</w:t>
-      </w:r>
-      <w:proofErr w:type="spellEnd"/>
-      <w:r>
-        <w:t xml:space="preserve"> programul </w:t>
-      </w:r>
-      <w:proofErr w:type="spellStart"/>
-      <w:r>
-        <w:t>va</w:t>
-      </w:r>
-      <w:proofErr w:type="spellEnd"/>
-      <w:r>
-        <w:t xml:space="preserve"> </w:t>
-      </w:r>
-      <w:proofErr w:type="spellStart"/>
-      <w:r>
-        <w:t>exista</w:t>
-      </w:r>
-      <w:proofErr w:type="spellEnd"/>
-      <w:r>
-        <w:t xml:space="preserve"> o </w:t>
-      </w:r>
-      <w:proofErr w:type="spellStart"/>
-      <w:r>
-        <w:t>singura</w:t>
-      </w:r>
-      <w:proofErr w:type="spellEnd"/>
-      <w:r>
-        <w:t xml:space="preserve"> </w:t>
-      </w:r>
-      <w:proofErr w:type="spellStart"/>
-      <w:r>
-        <w:t>instanta</w:t>
-      </w:r>
-      <w:proofErr w:type="spellEnd"/>
-      <w:r>
-        <w:t xml:space="preserve"> a </w:t>
-      </w:r>
-      <w:proofErr w:type="spellStart"/>
-      <w:r>
-        <w:t>clasei</w:t>
-      </w:r>
-      <w:proofErr w:type="spellEnd"/>
-      <w:r>
-        <w:t xml:space="preserve"> </w:t>
-      </w:r>
+        <w:t>Game</w:t>
+      </w:r>
+      <w:r>
+        <w:t xml:space="preserve">, iar in metoda de </w:t>
+      </w:r>
+      <w:proofErr w:type="spellStart"/>
+      <w:r>
+        <w:t>initializare</w:t>
+      </w:r>
+      <w:proofErr w:type="spellEnd"/>
+      <w:r>
+        <w:t xml:space="preserve"> a UI-</w:t>
+      </w:r>
+      <w:proofErr w:type="spellStart"/>
+      <w:r>
+        <w:t>ului</w:t>
+      </w:r>
+      <w:proofErr w:type="spellEnd"/>
+      <w:r>
+        <w:t xml:space="preserve"> se </w:t>
+      </w:r>
+      <w:proofErr w:type="spellStart"/>
+      <w:r>
+        <w:t>observa</w:t>
+      </w:r>
+      <w:proofErr w:type="spellEnd"/>
+      <w:r>
+        <w:t xml:space="preserve"> ca la </w:t>
+      </w:r>
+      <w:proofErr w:type="spellStart"/>
+      <w:r>
+        <w:t>randul</w:t>
+      </w:r>
+      <w:proofErr w:type="spellEnd"/>
+      <w:r>
+        <w:t xml:space="preserve"> ei </w:t>
+      </w:r>
+      <w:r>
+        <w:t xml:space="preserve">ca </w:t>
+      </w:r>
+      <w:proofErr w:type="spellStart"/>
       <w:r>
         <w:rPr>
           <w:i/>
           <w:iCs/>
         </w:rPr>
+        <w:t>BoardController</w:t>
+      </w:r>
+      <w:proofErr w:type="spellEnd"/>
+      <w:r>
+        <w:t xml:space="preserve"> </w:t>
+      </w:r>
+      <w:proofErr w:type="spellStart"/>
+      <w:r>
+        <w:t>este</w:t>
+      </w:r>
+      <w:proofErr w:type="spellEnd"/>
+      <w:r>
+        <w:t xml:space="preserve"> </w:t>
+      </w:r>
+      <w:proofErr w:type="spellStart"/>
+      <w:r>
+        <w:t>instantiata</w:t>
+      </w:r>
+      <w:proofErr w:type="spellEnd"/>
+      <w:r>
+        <w:t>.</w:t>
+      </w:r>
+    </w:p>
+    <w:p>
+      <w:pPr>
+        <w:ind w:firstLine="720"/>
+        <w:jc w:val="both"/>
+      </w:pPr>
+      <w:proofErr w:type="spellStart"/>
+      <w:r>
+        <w:t>Astfel</w:t>
+      </w:r>
+      <w:proofErr w:type="spellEnd"/>
+      <w:r>
+        <w:t>,</w:t>
+      </w:r>
+      <w:r>
+        <w:t xml:space="preserve"> atunci cand </w:t>
+      </w:r>
+      <w:proofErr w:type="spellStart"/>
+      <w:r>
+        <w:t>porneste</w:t>
+      </w:r>
+      <w:proofErr w:type="spellEnd"/>
+      <w:r>
+        <w:t xml:space="preserve"> programul </w:t>
+      </w:r>
+      <w:proofErr w:type="spellStart"/>
+      <w:r>
+        <w:t>va</w:t>
+      </w:r>
+      <w:proofErr w:type="spellEnd"/>
+      <w:r>
+        <w:t xml:space="preserve"> </w:t>
+      </w:r>
+      <w:proofErr w:type="spellStart"/>
+      <w:r>
+        <w:t>exista</w:t>
+      </w:r>
+      <w:proofErr w:type="spellEnd"/>
+      <w:r>
+        <w:t xml:space="preserve"> o </w:t>
+      </w:r>
+      <w:proofErr w:type="spellStart"/>
+      <w:r>
+        <w:t>singura</w:t>
+      </w:r>
+      <w:proofErr w:type="spellEnd"/>
+      <w:r>
+        <w:t xml:space="preserve"> </w:t>
+      </w:r>
+      <w:proofErr w:type="spellStart"/>
+      <w:r>
+        <w:t>instanta</w:t>
+      </w:r>
+      <w:proofErr w:type="spellEnd"/>
+      <w:r>
+        <w:t xml:space="preserve"> a </w:t>
+      </w:r>
+      <w:proofErr w:type="spellStart"/>
+      <w:r>
+        <w:t>clasei</w:t>
+      </w:r>
+      <w:proofErr w:type="spellEnd"/>
+      <w:r>
+        <w:t xml:space="preserve"> </w:t>
+      </w:r>
+      <w:r>
+        <w:rPr>
+          <w:i/>
+          <w:iCs/>
+        </w:rPr>
         <w:t>Game</w:t>
       </w:r>
       <w:r>
@@ -3775,7 +4639,15 @@
         <w:jc w:val="both"/>
       </w:pPr>
       <w:r>
-        <w:t xml:space="preserve">Tot in controller are loc legatura </w:t>
+        <w:t xml:space="preserve">Tot in controller </w:t>
+      </w:r>
+      <w:proofErr w:type="gramStart"/>
+      <w:r>
+        <w:t>are</w:t>
+      </w:r>
+      <w:proofErr w:type="gramEnd"/>
+      <w:r>
+        <w:t xml:space="preserve"> loc legatura </w:t>
       </w:r>
       <w:proofErr w:type="spellStart"/>
       <w:r>
@@ -3871,7 +4743,7 @@
                     <pic:cNvPicPr/>
                   </pic:nvPicPr>
                   <pic:blipFill>
-                    <a:blip r:embed="rId10"/>
+                    <a:blip r:embed="rId12"/>
                     <a:stretch>
                       <a:fillRect/>
                     </a:stretch>
@@ -3973,6 +4845,7 @@
         </w:rPr>
         <w:t xml:space="preserve"> cu </w:t>
       </w:r>
+      <w:proofErr w:type="gramStart"/>
       <w:r>
         <w:rPr>
           <w:rFonts w:cstheme="minorHAnsi"/>
@@ -4019,6 +4892,7 @@
         <w:t>isi</w:t>
       </w:r>
       <w:proofErr w:type="spellEnd"/>
+      <w:proofErr w:type="gramEnd"/>
       <w:r>
         <w:rPr>
           <w:rFonts w:cstheme="minorHAnsi"/>
@@ -4126,22 +5000,30 @@
         <w:rPr>
           <w:rFonts w:cstheme="minorHAnsi"/>
         </w:rPr>
-        <w:t xml:space="preserve"> un </w:t>
-      </w:r>
+        <w:t xml:space="preserve"> </w:t>
+      </w:r>
+      <w:proofErr w:type="gramStart"/>
       <w:r>
         <w:rPr>
           <w:rFonts w:cstheme="minorHAnsi"/>
         </w:rPr>
-        <w:t xml:space="preserve"> </w:t>
-      </w:r>
-      <w:proofErr w:type="spellStart"/>
+        <w:t xml:space="preserve">un </w:t>
+      </w:r>
       <w:r>
         <w:rPr>
           <w:rFonts w:cstheme="minorHAnsi"/>
         </w:rPr>
+        <w:t xml:space="preserve"> </w:t>
+      </w:r>
+      <w:proofErr w:type="spellStart"/>
+      <w:r>
+        <w:rPr>
+          <w:rFonts w:cstheme="minorHAnsi"/>
+        </w:rPr>
         <w:t>fisier</w:t>
       </w:r>
       <w:proofErr w:type="spellEnd"/>
+      <w:proofErr w:type="gramEnd"/>
       <w:r>
         <w:rPr>
           <w:rFonts w:cstheme="minorHAnsi"/>
@@ -4216,7 +5098,21 @@
         <w:rPr>
           <w:rFonts w:cstheme="minorHAnsi"/>
         </w:rPr>
-        <w:t xml:space="preserve"> din  controller sunt </w:t>
+        <w:t xml:space="preserve"> </w:t>
+      </w:r>
+      <w:proofErr w:type="gramStart"/>
+      <w:r>
+        <w:rPr>
+          <w:rFonts w:cstheme="minorHAnsi"/>
+        </w:rPr>
+        <w:t>din  controller</w:t>
+      </w:r>
+      <w:proofErr w:type="gramEnd"/>
+      <w:r>
+        <w:rPr>
+          <w:rFonts w:cstheme="minorHAnsi"/>
+        </w:rPr>
+        <w:t xml:space="preserve"> sunt </w:t>
       </w:r>
       <w:proofErr w:type="spellStart"/>
       <w:r>
@@ -4303,6 +5199,7 @@
         <w:t xml:space="preserve">. Pentru a face legatura </w:t>
       </w:r>
       <w:proofErr w:type="spellStart"/>
+      <w:proofErr w:type="gramStart"/>
       <w:r>
         <w:rPr>
           <w:rFonts w:cstheme="minorHAnsi"/>
@@ -4324,6 +5221,7 @@
         <w:t>campurile</w:t>
       </w:r>
       <w:proofErr w:type="spellEnd"/>
+      <w:proofErr w:type="gramEnd"/>
       <w:r>
         <w:rPr>
           <w:rFonts w:cstheme="minorHAnsi"/>
@@ -4527,7 +5425,7 @@
                     <pic:cNvPicPr/>
                   </pic:nvPicPr>
                   <pic:blipFill>
-                    <a:blip r:embed="rId11"/>
+                    <a:blip r:embed="rId13"/>
                     <a:stretch>
                       <a:fillRect/>
                     </a:stretch>
@@ -4628,7 +5526,15 @@
         <w:jc w:val="both"/>
       </w:pPr>
       <w:r>
-        <w:t xml:space="preserve">text pentru a </w:t>
+        <w:t xml:space="preserve">text pentru </w:t>
+      </w:r>
+      <w:proofErr w:type="gramStart"/>
+      <w:r>
+        <w:t>a</w:t>
+      </w:r>
+      <w:proofErr w:type="gramEnd"/>
+      <w:r>
+        <w:t xml:space="preserve"> </w:t>
       </w:r>
       <w:proofErr w:type="spellStart"/>
       <w:r>
@@ -4835,7 +5741,7 @@
                     <pic:cNvPicPr/>
                   </pic:nvPicPr>
                   <pic:blipFill>
-                    <a:blip r:embed="rId12"/>
+                    <a:blip r:embed="rId14"/>
                     <a:stretch>
                       <a:fillRect/>
                     </a:stretch>
@@ -4999,15 +5905,7 @@
       </w:r>
       <w:proofErr w:type="spellEnd"/>
       <w:r>
-        <w:t xml:space="preserve">, am </w:t>
-      </w:r>
-      <w:proofErr w:type="spellStart"/>
-      <w:r>
-        <w:t>adoptat</w:t>
-      </w:r>
-      <w:proofErr w:type="spellEnd"/>
-      <w:r>
-        <w:t xml:space="preserve"> </w:t>
+        <w:t xml:space="preserve">, am adoptat </w:t>
       </w:r>
       <w:proofErr w:type="spellStart"/>
       <w:r>
@@ -5015,7 +5913,15 @@
       </w:r>
       <w:proofErr w:type="spellEnd"/>
       <w:r>
-        <w:t xml:space="preserve"> de dezvoltare                                                                                                                                   </w:t>
+        <w:t xml:space="preserve"> de </w:t>
+      </w:r>
+      <w:proofErr w:type="spellStart"/>
+      <w:r>
+        <w:t>dezvoltare</w:t>
+      </w:r>
+      <w:proofErr w:type="spellEnd"/>
+      <w:r>
+        <w:t xml:space="preserve">                                                                                                                                   </w:t>
       </w:r>
       <w:proofErr w:type="spellStart"/>
       <w:r>
@@ -5211,7 +6117,7 @@
                     <pic:cNvPicPr/>
                   </pic:nvPicPr>
                   <pic:blipFill>
-                    <a:blip r:embed="rId13" cstate="print">
+                    <a:blip r:embed="rId15" cstate="print">
                       <a:extLst>
                         <a:ext uri="{28A0092B-C50C-407E-A947-70E740481C1C}">
                           <a14:useLocalDpi xmlns:a14="http://schemas.microsoft.com/office/drawing/2010/main" val="0"/>
@@ -5309,7 +6215,15 @@
       </w:r>
       <w:proofErr w:type="spellEnd"/>
       <w:r>
-        <w:t xml:space="preserve"> Mockito pentru a </w:t>
+        <w:t xml:space="preserve"> Mockito pentru </w:t>
+      </w:r>
+      <w:proofErr w:type="gramStart"/>
+      <w:r>
+        <w:t>a</w:t>
+      </w:r>
+      <w:proofErr w:type="gramEnd"/>
+      <w:r>
+        <w:t xml:space="preserve"> </w:t>
       </w:r>
       <w:proofErr w:type="spellStart"/>
       <w:r>
@@ -5614,7 +6528,7 @@
                     <pic:cNvPicPr/>
                   </pic:nvPicPr>
                   <pic:blipFill>
-                    <a:blip r:embed="rId14">
+                    <a:blip r:embed="rId16">
                       <a:extLst>
                         <a:ext uri="{28A0092B-C50C-407E-A947-70E740481C1C}">
                           <a14:useLocalDpi xmlns:a14="http://schemas.microsoft.com/office/drawing/2010/main" val="0"/>
@@ -5720,6 +6634,7 @@
         <w:t xml:space="preserve"> </w:t>
       </w:r>
       <w:proofErr w:type="spellStart"/>
+      <w:proofErr w:type="gramStart"/>
       <w:r>
         <w:t>clasei</w:t>
       </w:r>
@@ -5735,6 +6650,7 @@
         <w:t>SnakeMoveStrategy</w:t>
       </w:r>
       <w:proofErr w:type="spellEnd"/>
+      <w:proofErr w:type="gramEnd"/>
       <w:r>
         <w:t xml:space="preserve">, care </w:t>
       </w:r>
@@ -6294,11 +7210,11 @@
         <w:t>Sunt</w:t>
       </w:r>
       <w:r>
-        <w:t xml:space="preserve"> met</w:t>
-      </w:r>
-      <w:proofErr w:type="spellStart"/>
-      <w:r>
-        <w:t>ode</w:t>
+        <w:t xml:space="preserve"> </w:t>
+      </w:r>
+      <w:proofErr w:type="spellStart"/>
+      <w:r>
+        <w:t>metode</w:t>
       </w:r>
       <w:proofErr w:type="spellEnd"/>
       <w:r>
@@ -6316,11 +7232,11 @@
         <w:t>:</w:t>
       </w:r>
       <w:r>
-        <w:t xml:space="preserve"> dac</w:t>
-      </w:r>
-      <w:proofErr w:type="spellStart"/>
-      <w:r>
-        <w:t>a</w:t>
+        <w:t xml:space="preserve"> </w:t>
+      </w:r>
+      <w:proofErr w:type="spellStart"/>
+      <w:r>
+        <w:t>daca</w:t>
       </w:r>
       <w:proofErr w:type="spellEnd"/>
       <w:r>
@@ -6388,11 +7304,11 @@
       </w:r>
       <w:proofErr w:type="spellEnd"/>
       <w:r>
-        <w:t xml:space="preserve"> 1, com</w:t>
-      </w:r>
-      <w:proofErr w:type="spellStart"/>
-      <w:r>
-        <w:t>portamentul</w:t>
+        <w:t xml:space="preserve"> 1, </w:t>
+      </w:r>
+      <w:proofErr w:type="spellStart"/>
+      <w:r>
+        <w:t>comportamentul</w:t>
       </w:r>
       <w:proofErr w:type="spellEnd"/>
       <w:r>
@@ -7021,7 +7937,15 @@
       </w:r>
       <w:proofErr w:type="spellEnd"/>
       <w:r>
-        <w:t xml:space="preserve"> a </w:t>
+        <w:t xml:space="preserve"> </w:t>
+      </w:r>
+      <w:proofErr w:type="gramStart"/>
+      <w:r>
+        <w:t>a</w:t>
+      </w:r>
+      <w:proofErr w:type="gramEnd"/>
+      <w:r>
+        <w:t xml:space="preserve"> </w:t>
       </w:r>
       <w:proofErr w:type="spellStart"/>
       <w:r>
@@ -7309,7 +8233,15 @@
       </w:r>
       <w:proofErr w:type="spellEnd"/>
       <w:r>
-        <w:t xml:space="preserve"> pentru a </w:t>
+        <w:t xml:space="preserve"> pentru </w:t>
+      </w:r>
+      <w:proofErr w:type="gramStart"/>
+      <w:r>
+        <w:t>a</w:t>
+      </w:r>
+      <w:proofErr w:type="gramEnd"/>
+      <w:r>
+        <w:t xml:space="preserve"> </w:t>
       </w:r>
       <w:proofErr w:type="spellStart"/>
       <w:r>
@@ -7388,7 +8320,7 @@
           <w:noProof/>
         </w:rPr>
         <w:drawing>
-          <wp:inline distT="0" distB="0" distL="0" distR="0" wp14:anchorId="14B2B7D1" wp14:editId="377DC946">
+          <wp:inline distT="0" distB="0" distL="0" distR="0" wp14:anchorId="14B2B7D1" wp14:editId="300C0678">
             <wp:extent cx="6694998" cy="3857594"/>
             <wp:effectExtent l="0" t="0" r="0" b="0"/>
             <wp:docPr id="1231138941" name="Picture 13"/>
@@ -7405,7 +8337,7 @@
                     </pic:cNvPicPr>
                   </pic:nvPicPr>
                   <pic:blipFill>
-                    <a:blip r:embed="rId15" cstate="print">
+                    <a:blip r:embed="rId17" cstate="print">
                       <a:extLst>
                         <a:ext uri="{28A0092B-C50C-407E-A947-70E740481C1C}">
                           <a14:useLocalDpi xmlns:a14="http://schemas.microsoft.com/office/drawing/2010/main" val="0"/>
@@ -7718,7 +8650,7 @@
                     </pic:cNvPicPr>
                   </pic:nvPicPr>
                   <pic:blipFill>
-                    <a:blip r:embed="rId16" cstate="print">
+                    <a:blip r:embed="rId18" cstate="print">
                       <a:extLst>
                         <a:ext uri="{28A0092B-C50C-407E-A947-70E740481C1C}">
                           <a14:useLocalDpi xmlns:a14="http://schemas.microsoft.com/office/drawing/2010/main" val="0"/>
@@ -7922,7 +8854,7 @@
           <w:noProof/>
         </w:rPr>
         <w:drawing>
-          <wp:inline distT="0" distB="0" distL="0" distR="0" wp14:anchorId="6202F3A0" wp14:editId="30D005DD">
+          <wp:inline distT="0" distB="0" distL="0" distR="0" wp14:anchorId="6202F3A0" wp14:editId="75BEB3FE">
             <wp:extent cx="6174823" cy="3363402"/>
             <wp:effectExtent l="0" t="0" r="0" b="8890"/>
             <wp:docPr id="1641940941" name="Picture 12"/>
@@ -7939,7 +8871,7 @@
                     </pic:cNvPicPr>
                   </pic:nvPicPr>
                   <pic:blipFill>
-                    <a:blip r:embed="rId17" cstate="print">
+                    <a:blip r:embed="rId19" cstate="print">
                       <a:extLst>
                         <a:ext uri="{28A0092B-C50C-407E-A947-70E740481C1C}">
                           <a14:useLocalDpi xmlns:a14="http://schemas.microsoft.com/office/drawing/2010/main" val="0"/>
@@ -8265,7 +9197,7 @@
           <w:noProof/>
         </w:rPr>
         <w:drawing>
-          <wp:inline distT="0" distB="0" distL="0" distR="0" wp14:anchorId="2EEE4281" wp14:editId="333FC75D">
+          <wp:inline distT="0" distB="0" distL="0" distR="0" wp14:anchorId="2EEE4281" wp14:editId="555D4220">
             <wp:extent cx="5969027" cy="4277802"/>
             <wp:effectExtent l="0" t="0" r="0" b="8890"/>
             <wp:docPr id="2056352115" name="Picture 8"/>
@@ -8282,7 +9214,7 @@
                     </pic:cNvPicPr>
                   </pic:nvPicPr>
                   <pic:blipFill>
-                    <a:blip r:embed="rId18" cstate="print">
+                    <a:blip r:embed="rId20" cstate="print">
                       <a:extLst>
                         <a:ext uri="{28A0092B-C50C-407E-A947-70E740481C1C}">
                           <a14:useLocalDpi xmlns:a14="http://schemas.microsoft.com/office/drawing/2010/main" val="0"/>
@@ -8549,7 +9481,15 @@
       </w:r>
       <w:proofErr w:type="spellEnd"/>
       <w:r>
-        <w:t xml:space="preserve"> a </w:t>
+        <w:t xml:space="preserve"> </w:t>
+      </w:r>
+      <w:proofErr w:type="gramStart"/>
+      <w:r>
+        <w:t>a</w:t>
+      </w:r>
+      <w:proofErr w:type="gramEnd"/>
+      <w:r>
+        <w:t xml:space="preserve"> </w:t>
       </w:r>
       <w:proofErr w:type="spellStart"/>
       <w:r>
@@ -8576,7 +9516,7 @@
           <w:noProof/>
         </w:rPr>
         <w:drawing>
-          <wp:inline distT="0" distB="0" distL="0" distR="0" wp14:anchorId="6601CDB1" wp14:editId="3E252D18">
+          <wp:inline distT="0" distB="0" distL="0" distR="0" wp14:anchorId="6601CDB1" wp14:editId="27E34866">
             <wp:extent cx="4305300" cy="6235065"/>
             <wp:effectExtent l="0" t="0" r="0" b="0"/>
             <wp:docPr id="220534264" name="Picture 10"/>
@@ -8593,7 +9533,7 @@
                     </pic:cNvPicPr>
                   </pic:nvPicPr>
                   <pic:blipFill>
-                    <a:blip r:embed="rId19" cstate="print">
+                    <a:blip r:embed="rId21" cstate="print">
                       <a:extLst>
                         <a:ext uri="{28A0092B-C50C-407E-A947-70E740481C1C}">
                           <a14:useLocalDpi xmlns:a14="http://schemas.microsoft.com/office/drawing/2010/main" val="0"/>
@@ -8755,7 +9695,15 @@
       </w:r>
       <w:proofErr w:type="spellEnd"/>
       <w:r>
-        <w:t xml:space="preserve"> pentru a </w:t>
+        <w:t xml:space="preserve"> pentru </w:t>
+      </w:r>
+      <w:proofErr w:type="gramStart"/>
+      <w:r>
+        <w:t>a</w:t>
+      </w:r>
+      <w:proofErr w:type="gramEnd"/>
+      <w:r>
+        <w:t xml:space="preserve"> </w:t>
       </w:r>
       <w:proofErr w:type="spellStart"/>
       <w:r>
@@ -8855,7 +9803,7 @@
                     </pic:cNvPicPr>
                   </pic:nvPicPr>
                   <pic:blipFill>
-                    <a:blip r:embed="rId20">
+                    <a:blip r:embed="rId22">
                       <a:extLst>
                         <a:ext uri="{28A0092B-C50C-407E-A947-70E740481C1C}">
                           <a14:useLocalDpi xmlns:a14="http://schemas.microsoft.com/office/drawing/2010/main" val="0"/>
@@ -10202,6 +11150,33 @@
       <w:contextualSpacing/>
     </w:pPr>
   </w:style>
+  <w:style w:type="paragraph" w:styleId="NoSpacing">
+    <w:name w:val="No Spacing"/>
+    <w:link w:val="NoSpacingChar"/>
+    <w:uiPriority w:val="1"/>
+    <w:qFormat/>
+    <w:rsid w:val="00737944"/>
+    <w:pPr>
+      <w:spacing w:after="0" w:line="240" w:lineRule="auto"/>
+    </w:pPr>
+    <w:rPr>
+      <w:rFonts w:eastAsiaTheme="minorEastAsia"/>
+      <w:kern w:val="0"/>
+      <w14:ligatures w14:val="none"/>
+    </w:rPr>
+  </w:style>
+  <w:style w:type="character" w:customStyle="1" w:styleId="NoSpacingChar">
+    <w:name w:val="No Spacing Char"/>
+    <w:basedOn w:val="DefaultParagraphFont"/>
+    <w:link w:val="NoSpacing"/>
+    <w:uiPriority w:val="1"/>
+    <w:rsid w:val="00737944"/>
+    <w:rPr>
+      <w:rFonts w:eastAsiaTheme="minorEastAsia"/>
+      <w:kern w:val="0"/>
+      <w14:ligatures w14:val="none"/>
+    </w:rPr>
+  </w:style>
 </w:styles>
 </file>
 

</xml_diff>